<commit_message>
New prompt eng query
</commit_message>
<xml_diff>
--- a/backend/project_files/output/output.docx
+++ b/backend/project_files/output/output.docx
@@ -599,7 +599,7 @@
           <w:szCs w:val="22"/>
           <w:highlight w:val="yellow"/>
         </w:rPr>
-        <w:t xml:space="preserve">presunta vulneración a las normas de protección al consumidor</w:t>
+        <w:t xml:space="preserve">20-182506-0</w:t>
       </w:r>
       <w:r>
         <w:rPr>
@@ -1453,7 +1453,7 @@
           <w:szCs w:val="22"/>
           <w:highlight w:val="yellow"/>
         </w:rPr>
-        <w:t xml:space="preserve">29 de julio de 2021</w:t>
+        <w:t xml:space="preserve">INDEFINIDO</w:t>
       </w:r>
       <w:r>
         <w:rPr>
@@ -1527,7 +1527,7 @@
           <w:szCs w:val="22"/>
           <w:highlight w:val="yellow"/>
         </w:rPr>
-        <w:t xml:space="preserve">Bg Guadalete Vrd Fusca Aut Norte Km 21</w:t>
+        <w:t xml:space="preserve">INDEFINIDO</w:t>
       </w:r>
       <w:r>
         <w:rPr>
@@ -1609,7 +1609,7 @@
           <w:szCs w:val="22"/>
           <w:highlight w:val="yellow"/>
         </w:rPr>
-        <w:t xml:space="preserve">Chía, Cundinamarca</w:t>
+        <w:t xml:space="preserve">INDEFINIDO</w:t>
       </w:r>
       <w:r>
         <w:rPr>
@@ -1766,7 +1766,7 @@
           <w:szCs w:val="22"/>
           <w:highlight w:val="yellow"/>
         </w:rPr>
-        <w:t xml:space="preserve">20-182506-18</w:t>
+        <w:t xml:space="preserve">INDEFINIDO</w:t>
       </w:r>
       <w:r>
         <w:rPr>
@@ -2257,7 +2257,7 @@
           <w:szCs w:val="22"/>
           <w:highlight w:val="yellow"/>
         </w:rPr>
-        <w:t xml:space="preserve">8240</w:t>
+        <w:t xml:space="preserve">5930</w:t>
       </w:r>
       <w:r>
         <w:rPr>
@@ -2572,7 +2572,7 @@
           <w:sz w:val="22"/>
           <w:szCs w:val="22"/>
         </w:rPr>
-        <w:t xml:space="preserve">124.490.968 COP</w:t>
+        <w:t xml:space="preserve">INDEFINIDO</w:t>
       </w:r>
       <w:r>
         <w:rPr>
@@ -2704,7 +2704,7 @@
           <w:szCs w:val="22"/>
           <w:highlight w:val="yellow"/>
         </w:rPr>
-        <w:t xml:space="preserve">98</w:t>
+        <w:t xml:space="preserve">INDEFINIDO</w:t>
       </w:r>
       <w:r>
         <w:rPr>
@@ -2802,7 +2802,7 @@
           <w:szCs w:val="22"/>
           <w:highlight w:val="yellow"/>
         </w:rPr>
-        <w:t xml:space="preserve">11.368</w:t>
+        <w:t xml:space="preserve">INDEFINIDO</w:t>
       </w:r>
       <w:r>
         <w:rPr>
@@ -3082,7 +3082,7 @@
           <w:highlight w:val="yellow"/>
           <w:lang w:val="es-CO" w:eastAsia="es-ES_tradnl"/>
         </w:rPr>
-        <w:t xml:space="preserve">28 de febrero de 2024</w:t>
+        <w:t xml:space="preserve">INDEFINIDO</w:t>
       </w:r>
       <w:r>
         <w:rPr>
@@ -3446,7 +3446,7 @@
           <w:highlight w:val="yellow"/>
           <w:lang w:val="es-CO" w:eastAsia="es-ES_tradnl"/>
         </w:rPr>
-        <w:t xml:space="preserve">19 de agosto de 2022</w:t>
+        <w:t xml:space="preserve">INDEFINIDO</w:t>
       </w:r>
       <w:r>
         <w:rPr>
@@ -3546,7 +3546,7 @@
           <w:highlight w:val="yellow"/>
           <w:lang w:val="es-CO" w:eastAsia="es-ES_tradnl"/>
         </w:rPr>
-        <w:t xml:space="preserve">20-182506-18</w:t>
+        <w:t xml:space="preserve">INDEFINIDO</w:t>
       </w:r>
       <w:r>
         <w:rPr>
@@ -4724,7 +4724,7 @@
           <w:highlight w:val="yellow"/>
           <w:lang w:val="es-CO" w:eastAsia="es-ES_tradnl"/>
         </w:rPr>
-        <w:t xml:space="preserve">28 de febrero de 2024</w:t>
+        <w:t xml:space="preserve">INDEFINIDO</w:t>
       </w:r>
       <w:r>
         <w:rPr>
@@ -4914,7 +4914,7 @@
           <w:highlight w:val="yellow"/>
           <w:lang w:val="es-CO" w:eastAsia="es-ES_tradnl"/>
         </w:rPr>
-        <w:t xml:space="preserve">8240</w:t>
+        <w:t xml:space="preserve">5930</w:t>
       </w:r>
       <w:r>
         <w:rPr>
@@ -5276,7 +5276,7 @@
           <w:highlight w:val="yellow"/>
           <w:lang w:val="es-CO" w:eastAsia="es-ES_tradnl"/>
         </w:rPr>
-        <w:t xml:space="preserve">19 de agosto de 2022</w:t>
+        <w:t xml:space="preserve">INDEFINIDO</w:t>
       </w:r>
       <w:r>
         <w:rPr>
@@ -5366,7 +5366,7 @@
           <w:highlight w:val="yellow"/>
           <w:lang w:val="es-CO" w:eastAsia="es-ES_tradnl"/>
         </w:rPr>
-        <w:t xml:space="preserve">20-182506-18</w:t>
+        <w:t xml:space="preserve">INDEFINIDO</w:t>
       </w:r>
       <w:r>
         <w:rPr>
@@ -5712,7 +5712,7 @@
           <w:highlight w:val="yellow"/>
           <w:lang w:val="es-CO" w:eastAsia="es-ES_tradnl"/>
         </w:rPr>
-        <w:t xml:space="preserve">8240</w:t>
+        <w:t xml:space="preserve">5930</w:t>
       </w:r>
       <w:r>
         <w:rPr>
@@ -6227,7 +6227,7 @@
           <w:highlight w:val="yellow"/>
           <w:lang w:val="es-CO" w:eastAsia="es-ES_tradnl"/>
         </w:rPr>
-        <w:t xml:space="preserve">8240</w:t>
+        <w:t xml:space="preserve">5930</w:t>
       </w:r>
       <w:r>
         <w:rPr>
@@ -6808,7 +6808,7 @@
           <w:highlight w:val="yellow"/>
           <w:lang w:val="es-CO"/>
         </w:rPr>
-        <w:t xml:space="preserve">8240</w:t>
+        <w:t xml:space="preserve">5930</w:t>
       </w:r>
       <w:r>
         <w:rPr>
@@ -6995,7 +6995,7 @@
           <w:highlight w:val="yellow"/>
           <w:lang w:val="es-CO"/>
         </w:rPr>
-        <w:t xml:space="preserve">8240</w:t>
+        <w:t xml:space="preserve">5930</w:t>
       </w:r>
       <w:r>
         <w:rPr>
@@ -11858,7 +11858,7 @@
           <w:highlight w:val="yellow"/>
           <w:lang w:val="es-CO" w:eastAsia="es-ES_tradnl"/>
         </w:rPr>
-        <w:t xml:space="preserve">124.490.968 COP</w:t>
+        <w:t xml:space="preserve">INDEFINIDO</w:t>
       </w:r>
       <w:r>
         <w:rPr>
@@ -11979,7 +11979,7 @@
           <w:highlight w:val="yellow"/>
           <w:lang w:val="es-CO" w:eastAsia="es-ES_tradnl"/>
         </w:rPr>
-        <w:t xml:space="preserve">98</w:t>
+        <w:t xml:space="preserve">INDEFINIDO</w:t>
       </w:r>
       <w:r>
         <w:rPr>
@@ -12089,7 +12089,7 @@
           <w:highlight w:val="yellow"/>
           <w:lang w:val="es-CO" w:eastAsia="es-ES_tradnl"/>
         </w:rPr>
-        <w:t xml:space="preserve">11.368</w:t>
+        <w:t xml:space="preserve">INDEFINIDO</w:t>
       </w:r>
       <w:r>
         <w:rPr>
@@ -15245,7 +15245,7 @@
           <w:highlight w:val="yellow"/>
           <w:lang w:eastAsia="es-ES_tradnl"/>
         </w:rPr>
-        <w:t xml:space="preserve">8240</w:t>
+        <w:t xml:space="preserve">5930</w:t>
       </w:r>
       <w:r>
         <w:rPr>
@@ -16838,7 +16838,7 @@
           <w:szCs w:val="22"/>
           <w:highlight w:val="yellow"/>
         </w:rPr>
-        <w:t xml:space="preserve">Bg Guadalete Vrd Fusca Aut Norte Km 21</w:t>
+        <w:t xml:space="preserve">INDEFINIDO</w:t>
       </w:r>
       <w:r>
         <w:rPr>
@@ -16991,7 +16991,7 @@
           <w:szCs w:val="22"/>
           <w:highlight w:val="yellow"/>
         </w:rPr>
-        <w:t xml:space="preserve">Chía, Cundinamarca</w:t>
+        <w:t xml:space="preserve">INDEFINIDO</w:t>
       </w:r>
       <w:r>
         <w:rPr>
@@ -17400,7 +17400,7 @@
           <w:szCs w:val="22"/>
           <w:highlight w:val="yellow"/>
         </w:rPr>
-        <w:t xml:space="preserve">39.695.557</w:t>
+        <w:t xml:space="preserve">INDEFINIDO</w:t>
       </w:r>
       <w:r>
         <w:rPr>
@@ -17552,7 +17552,7 @@
           <w:szCs w:val="22"/>
           <w:highlight w:val="yellow"/>
         </w:rPr>
-        <w:t xml:space="preserve">Carrera 7 No. 74 – 21 piso 6</w:t>
+        <w:t xml:space="preserve">INDEFINIDO</w:t>
       </w:r>
       <w:r>
         <w:rPr>
@@ -17753,7 +17753,7 @@
           <w:noProof/>
           <w:highlight w:val="yellow"/>
         </w:rPr>
-        <w:t xml:space="preserve">mrgomez@col-law.com</w:t>
+        <w:t xml:space="preserve">INDEFINIDO</w:t>
       </w:r>
       <w:r>
         <w:rPr>

</xml_diff>

<commit_message>
Changes in query and output
</commit_message>
<xml_diff>
--- a/backend/project_files/output/output.docx
+++ b/backend/project_files/output/output.docx
@@ -1527,7 +1527,7 @@
           <w:szCs w:val="22"/>
           <w:highlight w:val="yellow"/>
         </w:rPr>
-        <w:t xml:space="preserve">INDEFINIDO</w:t>
+        <w:t xml:space="preserve">Bg Guadalete Vrd Fusca Aut Norte Km 21</w:t>
       </w:r>
       <w:r>
         <w:rPr>
@@ -1609,7 +1609,7 @@
           <w:szCs w:val="22"/>
           <w:highlight w:val="yellow"/>
         </w:rPr>
-        <w:t xml:space="preserve">INDEFINIDO</w:t>
+        <w:t xml:space="preserve">Chía Cundinamarca</w:t>
       </w:r>
       <w:r>
         <w:rPr>
@@ -2572,7 +2572,7 @@
           <w:sz w:val="22"/>
           <w:szCs w:val="22"/>
         </w:rPr>
-        <w:t xml:space="preserve">INDEFINIDO</w:t>
+        <w:t xml:space="preserve">$124.490.968</w:t>
       </w:r>
       <w:r>
         <w:rPr>
@@ -2704,7 +2704,7 @@
           <w:szCs w:val="22"/>
           <w:highlight w:val="yellow"/>
         </w:rPr>
-        <w:t xml:space="preserve">INDEFINIDO</w:t>
+        <w:t xml:space="preserve">98</w:t>
       </w:r>
       <w:r>
         <w:rPr>
@@ -2802,7 +2802,7 @@
           <w:szCs w:val="22"/>
           <w:highlight w:val="yellow"/>
         </w:rPr>
-        <w:t xml:space="preserve">INDEFINIDO</w:t>
+        <w:t xml:space="preserve">11.368</w:t>
       </w:r>
       <w:r>
         <w:rPr>
@@ -11858,7 +11858,7 @@
           <w:highlight w:val="yellow"/>
           <w:lang w:val="es-CO" w:eastAsia="es-ES_tradnl"/>
         </w:rPr>
-        <w:t xml:space="preserve">INDEFINIDO</w:t>
+        <w:t xml:space="preserve">$124.490.968</w:t>
       </w:r>
       <w:r>
         <w:rPr>
@@ -11979,7 +11979,7 @@
           <w:highlight w:val="yellow"/>
           <w:lang w:val="es-CO" w:eastAsia="es-ES_tradnl"/>
         </w:rPr>
-        <w:t xml:space="preserve">INDEFINIDO</w:t>
+        <w:t xml:space="preserve">98</w:t>
       </w:r>
       <w:r>
         <w:rPr>
@@ -12089,7 +12089,7 @@
           <w:highlight w:val="yellow"/>
           <w:lang w:val="es-CO" w:eastAsia="es-ES_tradnl"/>
         </w:rPr>
-        <w:t xml:space="preserve">INDEFINIDO</w:t>
+        <w:t xml:space="preserve">11.368</w:t>
       </w:r>
       <w:r>
         <w:rPr>
@@ -16838,7 +16838,7 @@
           <w:szCs w:val="22"/>
           <w:highlight w:val="yellow"/>
         </w:rPr>
-        <w:t xml:space="preserve">INDEFINIDO</w:t>
+        <w:t xml:space="preserve">Bg Guadalete Vrd Fusca Aut Norte Km 21</w:t>
       </w:r>
       <w:r>
         <w:rPr>
@@ -16991,7 +16991,7 @@
           <w:szCs w:val="22"/>
           <w:highlight w:val="yellow"/>
         </w:rPr>
-        <w:t xml:space="preserve">INDEFINIDO</w:t>
+        <w:t xml:space="preserve">Chía Cundinamarca</w:t>
       </w:r>
       <w:r>
         <w:rPr>
@@ -17552,7 +17552,7 @@
           <w:szCs w:val="22"/>
           <w:highlight w:val="yellow"/>
         </w:rPr>
-        <w:t xml:space="preserve">INDEFINIDO</w:t>
+        <w:t xml:space="preserve">Carrera 7 No. 74 – 21 piso 6</w:t>
       </w:r>
       <w:r>
         <w:rPr>
@@ -17753,7 +17753,7 @@
           <w:noProof/>
           <w:highlight w:val="yellow"/>
         </w:rPr>
-        <w:t xml:space="preserve">INDEFINIDO</w:t>
+        <w:t xml:space="preserve">mrgomez@col-law.com</w:t>
       </w:r>
       <w:r>
         <w:rPr>

</xml_diff>